<commit_message>
relatório da parte 3
</commit_message>
<xml_diff>
--- a/1T/Manel Part.docx
+++ b/1T/Manel Part.docx
@@ -356,14 +356,27 @@
       <w:r>
         <w:t xml:space="preserve">Figura </w:t>
       </w:r>
-      <w:fldSimple w:instr=" SEQ Figura \* ARABIC ">
-        <w:r>
-          <w:rPr>
-            <w:noProof/>
-          </w:rPr>
-          <w:t>1</w:t>
-        </w:r>
-      </w:fldSimple>
+      <w:r>
+        <w:fldChar w:fldCharType="begin"/>
+      </w:r>
+      <w:r>
+        <w:instrText xml:space="preserve"> SEQ Figura \* ARABIC </w:instrText>
+      </w:r>
+      <w:r>
+        <w:fldChar w:fldCharType="separate"/>
+      </w:r>
+      <w:r>
+        <w:rPr>
+          <w:noProof/>
+        </w:rPr>
+        <w:t>1</w:t>
+      </w:r>
+      <w:r>
+        <w:rPr>
+          <w:noProof/>
+        </w:rPr>
+        <w:fldChar w:fldCharType="end"/>
+      </w:r>
       <w:r>
         <w:t xml:space="preserve"> Amostra de 4 </w:t>
       </w:r>
@@ -443,14 +456,27 @@
       <w:r>
         <w:t xml:space="preserve">Figura </w:t>
       </w:r>
-      <w:fldSimple w:instr=" SEQ Figura \* ARABIC ">
-        <w:r>
-          <w:rPr>
-            <w:noProof/>
-          </w:rPr>
-          <w:t>2</w:t>
-        </w:r>
-      </w:fldSimple>
+      <w:r>
+        <w:fldChar w:fldCharType="begin"/>
+      </w:r>
+      <w:r>
+        <w:instrText xml:space="preserve"> SEQ Figura \* ARABIC </w:instrText>
+      </w:r>
+      <w:r>
+        <w:fldChar w:fldCharType="separate"/>
+      </w:r>
+      <w:r>
+        <w:rPr>
+          <w:noProof/>
+        </w:rPr>
+        <w:t>2</w:t>
+      </w:r>
+      <w:r>
+        <w:rPr>
+          <w:noProof/>
+        </w:rPr>
+        <w:fldChar w:fldCharType="end"/>
+      </w:r>
       <w:r>
         <w:t xml:space="preserve"> </w:t>
       </w:r>
@@ -546,14 +572,27 @@
       <w:r>
         <w:t xml:space="preserve">Figura </w:t>
       </w:r>
-      <w:fldSimple w:instr=" SEQ Figura \* ARABIC ">
-        <w:r>
-          <w:rPr>
-            <w:noProof/>
-          </w:rPr>
-          <w:t>3</w:t>
-        </w:r>
-      </w:fldSimple>
+      <w:r>
+        <w:fldChar w:fldCharType="begin"/>
+      </w:r>
+      <w:r>
+        <w:instrText xml:space="preserve"> SEQ Figura \* ARABIC </w:instrText>
+      </w:r>
+      <w:r>
+        <w:fldChar w:fldCharType="separate"/>
+      </w:r>
+      <w:r>
+        <w:rPr>
+          <w:noProof/>
+        </w:rPr>
+        <w:t>3</w:t>
+      </w:r>
+      <w:r>
+        <w:rPr>
+          <w:noProof/>
+        </w:rPr>
+        <w:fldChar w:fldCharType="end"/>
+      </w:r>
       <w:r>
         <w:t xml:space="preserve"> Sinais z em azul e w a vermelho com a=0 e b=0</w:t>
       </w:r>
@@ -625,14 +664,27 @@
       <w:r>
         <w:t xml:space="preserve">Figura </w:t>
       </w:r>
-      <w:fldSimple w:instr=" SEQ Figura \* ARABIC ">
-        <w:r>
-          <w:rPr>
-            <w:noProof/>
-          </w:rPr>
-          <w:t>4</w:t>
-        </w:r>
-      </w:fldSimple>
+      <w:r>
+        <w:fldChar w:fldCharType="begin"/>
+      </w:r>
+      <w:r>
+        <w:instrText xml:space="preserve"> SEQ Figura \* ARABIC </w:instrText>
+      </w:r>
+      <w:r>
+        <w:fldChar w:fldCharType="separate"/>
+      </w:r>
+      <w:r>
+        <w:rPr>
+          <w:noProof/>
+        </w:rPr>
+        <w:t>4</w:t>
+      </w:r>
+      <w:r>
+        <w:rPr>
+          <w:noProof/>
+        </w:rPr>
+        <w:fldChar w:fldCharType="end"/>
+      </w:r>
       <w:r>
         <w:t xml:space="preserve"> </w:t>
       </w:r>
@@ -711,14 +763,27 @@
       <w:r>
         <w:t xml:space="preserve">Figura </w:t>
       </w:r>
-      <w:fldSimple w:instr=" SEQ Figura \* ARABIC ">
-        <w:r>
-          <w:rPr>
-            <w:noProof/>
-          </w:rPr>
-          <w:t>5</w:t>
-        </w:r>
-      </w:fldSimple>
+      <w:r>
+        <w:fldChar w:fldCharType="begin"/>
+      </w:r>
+      <w:r>
+        <w:instrText xml:space="preserve"> SEQ Figura \* ARABIC </w:instrText>
+      </w:r>
+      <w:r>
+        <w:fldChar w:fldCharType="separate"/>
+      </w:r>
+      <w:r>
+        <w:rPr>
+          <w:noProof/>
+        </w:rPr>
+        <w:t>5</w:t>
+      </w:r>
+      <w:r>
+        <w:rPr>
+          <w:noProof/>
+        </w:rPr>
+        <w:fldChar w:fldCharType="end"/>
+      </w:r>
       <w:r>
         <w:t xml:space="preserve"> </w:t>
       </w:r>
@@ -796,14 +861,27 @@
       <w:r>
         <w:t xml:space="preserve">Figura </w:t>
       </w:r>
-      <w:fldSimple w:instr=" SEQ Figura \* ARABIC ">
-        <w:r>
-          <w:rPr>
-            <w:noProof/>
-          </w:rPr>
-          <w:t>6</w:t>
-        </w:r>
-      </w:fldSimple>
+      <w:r>
+        <w:fldChar w:fldCharType="begin"/>
+      </w:r>
+      <w:r>
+        <w:instrText xml:space="preserve"> SEQ Figura \* ARABIC </w:instrText>
+      </w:r>
+      <w:r>
+        <w:fldChar w:fldCharType="separate"/>
+      </w:r>
+      <w:r>
+        <w:rPr>
+          <w:noProof/>
+        </w:rPr>
+        <w:t>6</w:t>
+      </w:r>
+      <w:r>
+        <w:rPr>
+          <w:noProof/>
+        </w:rPr>
+        <w:fldChar w:fldCharType="end"/>
+      </w:r>
       <w:r>
         <w:t xml:space="preserve"> </w:t>
       </w:r>
@@ -923,6 +1001,355 @@
     <w:p>
       <w:r>
         <w:t>a)</w:t>
+      </w:r>
+    </w:p>
+    <w:p>
+      <w:r>
+        <w:t xml:space="preserve">A função </w:t>
+      </w:r>
+      <w:proofErr w:type="spellStart"/>
+      <w:r>
+        <w:rPr>
+          <w:i/>
+        </w:rPr>
+        <w:t>signal_mixer</w:t>
+      </w:r>
+      <w:proofErr w:type="spellEnd"/>
+      <w:r>
+        <w:t xml:space="preserve"> tem como parâmetros de entrada uma matriz de valores de amplitude, uma matriz de sinais, o número de sinais que são para somar e uma matriz de tempo para representar graficamente o sinal final ao longo do tempo. A função simplesmente junta todos os sinais que vêm como parâmetro e junta num só sinal, multiplicando pelo valor da amplitude correspondente.</w:t>
+      </w:r>
+    </w:p>
+    <w:p/>
+    <w:p>
+      <w:r>
+        <w:t>c) i)</w:t>
+      </w:r>
+    </w:p>
+    <w:p>
+      <w:pPr>
+        <w:rPr>
+          <w:rFonts w:eastAsiaTheme="minorEastAsia"/>
+        </w:rPr>
+      </w:pPr>
+      <w:r>
+        <w:t xml:space="preserve">Para realizar este exercício foi necessário criar uma função, </w:t>
+      </w:r>
+      <w:proofErr w:type="spellStart"/>
+      <w:r>
+        <w:rPr>
+          <w:i/>
+        </w:rPr>
+        <w:t>signal_mixer_sinc</w:t>
+      </w:r>
+      <w:proofErr w:type="spellEnd"/>
+      <w:r>
+        <w:t xml:space="preserve">, que crie os sinais </w:t>
+      </w:r>
+      <m:oMath>
+        <m:r>
+          <w:rPr>
+            <w:rFonts w:ascii="Cambria Math" w:hAnsi="Cambria Math"/>
+          </w:rPr>
+          <m:t>dsinc</m:t>
+        </m:r>
+        <m:d>
+          <m:dPr>
+            <m:ctrlPr>
+              <w:rPr>
+                <w:rFonts w:ascii="Cambria Math" w:hAnsi="Cambria Math"/>
+                <w:i/>
+              </w:rPr>
+            </m:ctrlPr>
+          </m:dPr>
+          <m:e>
+            <m:r>
+              <w:rPr>
+                <w:rFonts w:ascii="Cambria Math" w:hAnsi="Cambria Math"/>
+              </w:rPr>
+              <m:t>kd</m:t>
+            </m:r>
+          </m:e>
+        </m:d>
+        <m:r>
+          <m:rPr>
+            <m:sty m:val="p"/>
+          </m:rPr>
+          <w:rPr>
+            <w:rFonts w:ascii="Cambria Math" w:hAnsi="Cambria Math"/>
+          </w:rPr>
+          <m:t>cos⁡</m:t>
+        </m:r>
+        <m:r>
+          <w:rPr>
+            <w:rFonts w:ascii="Cambria Math" w:hAnsi="Cambria Math"/>
+          </w:rPr>
+          <m:t>(2π</m:t>
+        </m:r>
+        <m:sSub>
+          <m:sSubPr>
+            <m:ctrlPr>
+              <w:rPr>
+                <w:rFonts w:ascii="Cambria Math" w:hAnsi="Cambria Math"/>
+                <w:i/>
+              </w:rPr>
+            </m:ctrlPr>
+          </m:sSubPr>
+          <m:e>
+            <m:r>
+              <w:rPr>
+                <w:rFonts w:ascii="Cambria Math" w:hAnsi="Cambria Math"/>
+              </w:rPr>
+              <m:t>f</m:t>
+            </m:r>
+          </m:e>
+          <m:sub>
+            <m:r>
+              <w:rPr>
+                <w:rFonts w:ascii="Cambria Math" w:hAnsi="Cambria Math"/>
+              </w:rPr>
+              <m:t>o</m:t>
+            </m:r>
+          </m:sub>
+        </m:sSub>
+        <m:r>
+          <w:rPr>
+            <w:rFonts w:ascii="Cambria Math" w:hAnsi="Cambria Math"/>
+          </w:rPr>
+          <m:t>t)</m:t>
+        </m:r>
+      </m:oMath>
+      <w:r>
+        <w:rPr>
+          <w:rFonts w:eastAsiaTheme="minorEastAsia"/>
+        </w:rPr>
+        <w:t xml:space="preserve"> e depois chame a função </w:t>
+      </w:r>
+      <w:proofErr w:type="spellStart"/>
+      <w:r>
+        <w:rPr>
+          <w:rFonts w:eastAsiaTheme="minorEastAsia"/>
+          <w:i/>
+        </w:rPr>
+        <w:t>signal_mixer</w:t>
+      </w:r>
+      <w:proofErr w:type="spellEnd"/>
+      <w:r>
+        <w:rPr>
+          <w:rFonts w:eastAsiaTheme="minorEastAsia"/>
+        </w:rPr>
+        <w:t xml:space="preserve"> para juntar os sinais criados e adicione uma amplitude </w:t>
+      </w:r>
+      <m:oMath>
+        <m:sSub>
+          <m:sSubPr>
+            <m:ctrlPr>
+              <w:rPr>
+                <w:rFonts w:ascii="Cambria Math" w:eastAsiaTheme="minorEastAsia" w:hAnsi="Cambria Math"/>
+                <w:i/>
+              </w:rPr>
+            </m:ctrlPr>
+          </m:sSubPr>
+          <m:e>
+            <m:r>
+              <w:rPr>
+                <w:rFonts w:ascii="Cambria Math" w:eastAsiaTheme="minorEastAsia" w:hAnsi="Cambria Math"/>
+              </w:rPr>
+              <m:t>A</m:t>
+            </m:r>
+          </m:e>
+          <m:sub>
+            <m:r>
+              <w:rPr>
+                <w:rFonts w:ascii="Cambria Math" w:eastAsiaTheme="minorEastAsia" w:hAnsi="Cambria Math"/>
+              </w:rPr>
+              <m:t>0</m:t>
+            </m:r>
+          </m:sub>
+        </m:sSub>
+      </m:oMath>
+      <w:r>
+        <w:rPr>
+          <w:rFonts w:eastAsiaTheme="minorEastAsia"/>
+        </w:rPr>
+        <w:t>.</w:t>
+      </w:r>
+    </w:p>
+    <w:p>
+      <w:pPr>
+        <w:rPr>
+          <w:rFonts w:eastAsiaTheme="minorEastAsia"/>
+        </w:rPr>
+      </w:pPr>
+    </w:p>
+    <w:p>
+      <w:pPr>
+        <w:rPr>
+          <w:rFonts w:eastAsiaTheme="minorEastAsia"/>
+        </w:rPr>
+      </w:pPr>
+      <w:r>
+        <w:rPr>
+          <w:rFonts w:eastAsiaTheme="minorEastAsia"/>
+        </w:rPr>
+        <w:t>d)</w:t>
+      </w:r>
+    </w:p>
+    <w:p>
+      <w:pPr>
+        <w:rPr>
+          <w:rFonts w:eastAsiaTheme="minorEastAsia"/>
+        </w:rPr>
+      </w:pPr>
+      <w:r>
+        <w:rPr>
+          <w:rFonts w:eastAsiaTheme="minorEastAsia"/>
+        </w:rPr>
+        <w:t xml:space="preserve">Para desenvolver a função </w:t>
+      </w:r>
+      <w:proofErr w:type="spellStart"/>
+      <w:r>
+        <w:rPr>
+          <w:rFonts w:eastAsiaTheme="minorEastAsia"/>
+          <w:i/>
+        </w:rPr>
+        <w:t>mobile_ring_tones</w:t>
+      </w:r>
+      <w:proofErr w:type="spellEnd"/>
+      <w:r>
+        <w:rPr>
+          <w:rFonts w:eastAsiaTheme="minorEastAsia"/>
+        </w:rPr>
+        <w:t xml:space="preserve">, foram usadas as funções </w:t>
+      </w:r>
+      <w:proofErr w:type="spellStart"/>
+      <w:r>
+        <w:rPr>
+          <w:rFonts w:eastAsiaTheme="minorEastAsia"/>
+          <w:i/>
+        </w:rPr>
+        <w:t>record_audio_to_file</w:t>
+      </w:r>
+      <w:proofErr w:type="spellEnd"/>
+      <w:r>
+        <w:rPr>
+          <w:rFonts w:eastAsiaTheme="minorEastAsia"/>
+          <w:i/>
+        </w:rPr>
+        <w:t xml:space="preserve"> </w:t>
+      </w:r>
+      <w:r>
+        <w:rPr>
+          <w:rFonts w:eastAsiaTheme="minorEastAsia"/>
+        </w:rPr>
+        <w:t xml:space="preserve">e </w:t>
+      </w:r>
+      <w:proofErr w:type="spellStart"/>
+      <w:r>
+        <w:rPr>
+          <w:rFonts w:eastAsiaTheme="minorEastAsia"/>
+          <w:i/>
+        </w:rPr>
+        <w:t>signal_mixer</w:t>
+      </w:r>
+      <w:proofErr w:type="spellEnd"/>
+      <w:r>
+        <w:rPr>
+          <w:rFonts w:eastAsiaTheme="minorEastAsia"/>
+          <w:i/>
+        </w:rPr>
+        <w:t>.</w:t>
+      </w:r>
+      <w:r>
+        <w:rPr>
+          <w:rFonts w:eastAsiaTheme="minorEastAsia"/>
+        </w:rPr>
+        <w:t xml:space="preserve"> </w:t>
+      </w:r>
+      <w:r>
+        <w:rPr>
+          <w:rFonts w:eastAsiaTheme="minorEastAsia"/>
+        </w:rPr>
+        <w:br/>
+        <w:t xml:space="preserve">A função </w:t>
+      </w:r>
+      <w:proofErr w:type="spellStart"/>
+      <w:r>
+        <w:rPr>
+          <w:rFonts w:eastAsiaTheme="minorEastAsia"/>
+          <w:i/>
+        </w:rPr>
+        <w:t>record_audio_to_file</w:t>
+      </w:r>
+      <w:proofErr w:type="spellEnd"/>
+      <w:r>
+        <w:rPr>
+          <w:rFonts w:eastAsiaTheme="minorEastAsia"/>
+        </w:rPr>
+        <w:t xml:space="preserve"> foi ligeiramente alterada que retorna os valores do áudio gravado.</w:t>
+      </w:r>
+      <w:r>
+        <w:rPr>
+          <w:rFonts w:eastAsiaTheme="minorEastAsia"/>
+        </w:rPr>
+        <w:br/>
+        <w:t xml:space="preserve">Ao executar a função </w:t>
+      </w:r>
+      <w:proofErr w:type="spellStart"/>
+      <w:r>
+        <w:rPr>
+          <w:rFonts w:eastAsiaTheme="minorEastAsia"/>
+          <w:i/>
+        </w:rPr>
+        <w:t>mobile_ring_tones</w:t>
+      </w:r>
+      <w:proofErr w:type="spellEnd"/>
+      <w:r>
+        <w:rPr>
+          <w:rFonts w:eastAsiaTheme="minorEastAsia"/>
+        </w:rPr>
+        <w:t>, primeiro existe um momento de preparação de variáveis, depois grava-se 3 ficheiros de áudio no formato .</w:t>
+      </w:r>
+      <w:proofErr w:type="spellStart"/>
+      <w:r>
+        <w:rPr>
+          <w:rFonts w:eastAsiaTheme="minorEastAsia"/>
+        </w:rPr>
+        <w:t>wav</w:t>
+      </w:r>
+      <w:proofErr w:type="spellEnd"/>
+      <w:r>
+        <w:rPr>
+          <w:rFonts w:eastAsiaTheme="minorEastAsia"/>
+        </w:rPr>
+        <w:t xml:space="preserve"> e .</w:t>
+      </w:r>
+      <w:proofErr w:type="spellStart"/>
+      <w:r>
+        <w:rPr>
+          <w:rFonts w:eastAsiaTheme="minorEastAsia"/>
+        </w:rPr>
+        <w:t>flac</w:t>
+      </w:r>
+      <w:proofErr w:type="spellEnd"/>
+      <w:r>
+        <w:rPr>
+          <w:rFonts w:eastAsiaTheme="minorEastAsia"/>
+        </w:rPr>
+        <w:t>, de seguida junta-se os valores do áudio gerados e por último grava a junção das 3 gravações em ficheiros no formato .</w:t>
+      </w:r>
+      <w:proofErr w:type="spellStart"/>
+      <w:r>
+        <w:rPr>
+          <w:rFonts w:eastAsiaTheme="minorEastAsia"/>
+        </w:rPr>
+        <w:t>wav</w:t>
+      </w:r>
+      <w:proofErr w:type="spellEnd"/>
+      <w:r>
+        <w:rPr>
+          <w:rFonts w:eastAsiaTheme="minorEastAsia"/>
+        </w:rPr>
+        <w:t xml:space="preserve"> e .flac.</w:t>
       </w:r>
       <w:bookmarkStart w:id="0" w:name="_GoBack"/>
       <w:bookmarkEnd w:id="0"/>

</xml_diff>